<commit_message>
NEW CHANGE N TEMPELATE
</commit_message>
<xml_diff>
--- a/backend/tempelates/contract_tempelate_1.docx
+++ b/backend/tempelates/contract_tempelate_1.docx
@@ -2749,7 +2749,6 @@
         <w:spacing w:after="0" w:line="360" w:lineRule="auto"/>
         <w:rPr>
           <w:rFonts w:ascii="Times New Roman" w:eastAsia="Arial Unicode MS" w:hAnsi="Times New Roman" w:cs="Times New Roman"/>
-          <w:bCs/>
           <w:sz w:val="20"/>
           <w:szCs w:val="20"/>
         </w:rPr>
@@ -2831,31 +2830,30 @@
           <w:sz w:val="20"/>
           <w:szCs w:val="20"/>
         </w:rPr>
-        <w:t xml:space="preserve">            </w:t>
-      </w:r>
-      <w:r>
-        <w:rPr>
-          <w:rFonts w:ascii="Times New Roman" w:eastAsia="Calibri" w:hAnsi="Times New Roman" w:cs="Times New Roman"/>
-          <w:bCs/>
-          <w:sz w:val="20"/>
-          <w:szCs w:val="20"/>
-        </w:rPr>
-        <w:t>{{name}}</w:t>
-      </w:r>
-    </w:p>
-    <w:p>
-      <w:pPr>
-        <w:tabs>
-          <w:tab w:val="left" w:pos="915"/>
-        </w:tabs>
-        <w:spacing w:after="0" w:line="360" w:lineRule="auto"/>
+        <w:t xml:space="preserve">          </w:t>
+      </w:r>
+      <w:r>
         <w:rPr>
           <w:rFonts w:ascii="Times New Roman" w:eastAsia="Arial Unicode MS" w:hAnsi="Times New Roman" w:cs="Times New Roman"/>
           <w:b/>
           <w:sz w:val="20"/>
           <w:szCs w:val="20"/>
         </w:rPr>
-      </w:pPr>
+        <w:tab/>
+      </w:r>
+      <w:r>
+        <w:rPr>
+          <w:rFonts w:ascii="Times New Roman" w:eastAsia="Arial Unicode MS" w:hAnsi="Times New Roman" w:cs="Times New Roman"/>
+          <w:b/>
+          <w:sz w:val="20"/>
+          <w:szCs w:val="20"/>
+        </w:rPr>
+        <w:tab/>
+        <w:t xml:space="preserve">        </w:t>
+      </w:r>
+      <w:r>
+        <w:t>{{name}} </w:t>
+      </w:r>
     </w:p>
     <w:p/>
     <w:sectPr>

</xml_diff>